<commit_message>
Complete solution modifies using cluster IP
</commit_message>
<xml_diff>
--- a/Coding Challenge SAP.docx
+++ b/Coding Challenge SAP.docx
@@ -504,12 +504,12 @@
           <wp:inline distB="114300" distT="114300" distL="114300" distR="114300">
             <wp:extent cx="5943600" cy="685800"/>
             <wp:effectExtent b="0" l="0" r="0" t="0"/>
-            <wp:docPr id="12" name="image4.png"/>
+            <wp:docPr id="13" name="image7.png"/>
             <a:graphic>
               <a:graphicData uri="http://schemas.openxmlformats.org/drawingml/2006/picture">
                 <pic:pic>
                   <pic:nvPicPr>
-                    <pic:cNvPr id="0" name="image4.png"/>
+                    <pic:cNvPr id="0" name="image7.png"/>
                     <pic:cNvPicPr preferRelativeResize="0"/>
                   </pic:nvPicPr>
                   <pic:blipFill>
@@ -557,7 +557,7 @@
           <wp:inline distB="114300" distT="114300" distL="114300" distR="114300">
             <wp:extent cx="5943600" cy="1003300"/>
             <wp:effectExtent b="0" l="0" r="0" t="0"/>
-            <wp:docPr id="8" name="image11.png"/>
+            <wp:docPr id="9" name="image11.png"/>
             <a:graphic>
               <a:graphicData uri="http://schemas.openxmlformats.org/drawingml/2006/picture">
                 <pic:pic>
@@ -654,12 +654,12 @@
           <wp:inline distB="114300" distT="114300" distL="114300" distR="114300">
             <wp:extent cx="5943600" cy="838200"/>
             <wp:effectExtent b="0" l="0" r="0" t="0"/>
-            <wp:docPr id="16" name="image13.png"/>
+            <wp:docPr id="18" name="image10.png"/>
             <a:graphic>
               <a:graphicData uri="http://schemas.openxmlformats.org/drawingml/2006/picture">
                 <pic:pic>
                   <pic:nvPicPr>
-                    <pic:cNvPr id="0" name="image13.png"/>
+                    <pic:cNvPr id="0" name="image10.png"/>
                     <pic:cNvPicPr preferRelativeResize="0"/>
                   </pic:nvPicPr>
                   <pic:blipFill>
@@ -707,12 +707,12 @@
           <wp:inline distB="114300" distT="114300" distL="114300" distR="114300">
             <wp:extent cx="3486150" cy="1619250"/>
             <wp:effectExtent b="0" l="0" r="0" t="0"/>
-            <wp:docPr id="15" name="image9.png"/>
+            <wp:docPr id="17" name="image12.png"/>
             <a:graphic>
               <a:graphicData uri="http://schemas.openxmlformats.org/drawingml/2006/picture">
                 <pic:pic>
                   <pic:nvPicPr>
-                    <pic:cNvPr id="0" name="image9.png"/>
+                    <pic:cNvPr id="0" name="image12.png"/>
                     <pic:cNvPicPr preferRelativeResize="0"/>
                   </pic:nvPicPr>
                   <pic:blipFill>
@@ -760,12 +760,12 @@
           <wp:inline distB="114300" distT="114300" distL="114300" distR="114300">
             <wp:extent cx="5943600" cy="736600"/>
             <wp:effectExtent b="0" l="0" r="0" t="0"/>
-            <wp:docPr id="10" name="image18.png"/>
+            <wp:docPr id="11" name="image8.png"/>
             <a:graphic>
               <a:graphicData uri="http://schemas.openxmlformats.org/drawingml/2006/picture">
                 <pic:pic>
                   <pic:nvPicPr>
-                    <pic:cNvPr id="0" name="image18.png"/>
+                    <pic:cNvPr id="0" name="image8.png"/>
                     <pic:cNvPicPr preferRelativeResize="0"/>
                   </pic:nvPicPr>
                   <pic:blipFill>
@@ -815,12 +815,12 @@
           <wp:inline distB="114300" distT="114300" distL="114300" distR="114300">
             <wp:extent cx="3438525" cy="1838325"/>
             <wp:effectExtent b="0" l="0" r="0" t="0"/>
-            <wp:docPr id="13" name="image1.png"/>
+            <wp:docPr id="14" name="image6.png"/>
             <a:graphic>
               <a:graphicData uri="http://schemas.openxmlformats.org/drawingml/2006/picture">
                 <pic:pic>
                   <pic:nvPicPr>
-                    <pic:cNvPr id="0" name="image1.png"/>
+                    <pic:cNvPr id="0" name="image6.png"/>
                     <pic:cNvPicPr preferRelativeResize="0"/>
                   </pic:nvPicPr>
                   <pic:blipFill>
@@ -881,12 +881,12 @@
           <wp:inline distB="114300" distT="114300" distL="114300" distR="114300">
             <wp:extent cx="5943600" cy="812800"/>
             <wp:effectExtent b="0" l="0" r="0" t="0"/>
-            <wp:docPr id="4" name="image3.png"/>
+            <wp:docPr id="6" name="image13.png"/>
             <a:graphic>
               <a:graphicData uri="http://schemas.openxmlformats.org/drawingml/2006/picture">
                 <pic:pic>
                   <pic:nvPicPr>
-                    <pic:cNvPr id="0" name="image3.png"/>
+                    <pic:cNvPr id="0" name="image13.png"/>
                     <pic:cNvPicPr preferRelativeResize="0"/>
                   </pic:nvPicPr>
                   <pic:blipFill>
@@ -960,12 +960,12 @@
           <wp:inline distB="114300" distT="114300" distL="114300" distR="114300">
             <wp:extent cx="5943600" cy="635000"/>
             <wp:effectExtent b="0" l="0" r="0" t="0"/>
-            <wp:docPr id="9" name="image10.png"/>
+            <wp:docPr id="10" name="image18.png"/>
             <a:graphic>
               <a:graphicData uri="http://schemas.openxmlformats.org/drawingml/2006/picture">
                 <pic:pic>
                   <pic:nvPicPr>
-                    <pic:cNvPr id="0" name="image10.png"/>
+                    <pic:cNvPr id="0" name="image18.png"/>
                     <pic:cNvPicPr preferRelativeResize="0"/>
                   </pic:nvPicPr>
                   <pic:blipFill>
@@ -1059,12 +1059,12 @@
           <wp:inline distB="114300" distT="114300" distL="114300" distR="114300">
             <wp:extent cx="5943600" cy="1181100"/>
             <wp:effectExtent b="0" l="0" r="0" t="0"/>
-            <wp:docPr id="14" name="image5.png"/>
+            <wp:docPr id="15" name="image17.png"/>
             <a:graphic>
               <a:graphicData uri="http://schemas.openxmlformats.org/drawingml/2006/picture">
                 <pic:pic>
                   <pic:nvPicPr>
-                    <pic:cNvPr id="0" name="image5.png"/>
+                    <pic:cNvPr id="0" name="image17.png"/>
                     <pic:cNvPicPr preferRelativeResize="0"/>
                   </pic:nvPicPr>
                   <pic:blipFill>
@@ -1134,12 +1134,12 @@
           <wp:inline distB="114300" distT="114300" distL="114300" distR="114300">
             <wp:extent cx="5943600" cy="863600"/>
             <wp:effectExtent b="0" l="0" r="0" t="0"/>
-            <wp:docPr id="17" name="image17.png"/>
+            <wp:docPr id="19" name="image2.png"/>
             <a:graphic>
               <a:graphicData uri="http://schemas.openxmlformats.org/drawingml/2006/picture">
                 <pic:pic>
                   <pic:nvPicPr>
-                    <pic:cNvPr id="0" name="image17.png"/>
+                    <pic:cNvPr id="0" name="image2.png"/>
                     <pic:cNvPicPr preferRelativeResize="0"/>
                   </pic:nvPicPr>
                   <pic:blipFill>
@@ -1209,12 +1209,12 @@
           <wp:inline distB="114300" distT="114300" distL="114300" distR="114300">
             <wp:extent cx="5943600" cy="1231900"/>
             <wp:effectExtent b="0" l="0" r="0" t="0"/>
-            <wp:docPr id="2" name="image12.png"/>
+            <wp:docPr id="4" name="image5.png"/>
             <a:graphic>
               <a:graphicData uri="http://schemas.openxmlformats.org/drawingml/2006/picture">
                 <pic:pic>
                   <pic:nvPicPr>
-                    <pic:cNvPr id="0" name="image12.png"/>
+                    <pic:cNvPr id="0" name="image5.png"/>
                     <pic:cNvPicPr preferRelativeResize="0"/>
                   </pic:nvPicPr>
                   <pic:blipFill>
@@ -1262,12 +1262,12 @@
           <wp:inline distB="114300" distT="114300" distL="114300" distR="114300">
             <wp:extent cx="5943600" cy="1409700"/>
             <wp:effectExtent b="0" l="0" r="0" t="0"/>
-            <wp:docPr id="18" name="image16.png"/>
+            <wp:docPr id="20" name="image14.png"/>
             <a:graphic>
               <a:graphicData uri="http://schemas.openxmlformats.org/drawingml/2006/picture">
                 <pic:pic>
                   <pic:nvPicPr>
-                    <pic:cNvPr id="0" name="image16.png"/>
+                    <pic:cNvPr id="0" name="image14.png"/>
                     <pic:cNvPicPr preferRelativeResize="0"/>
                   </pic:nvPicPr>
                   <pic:blipFill>
@@ -1355,12 +1355,12 @@
           <wp:inline distB="114300" distT="114300" distL="114300" distR="114300">
             <wp:extent cx="5943600" cy="482600"/>
             <wp:effectExtent b="0" l="0" r="0" t="0"/>
-            <wp:docPr id="1" name="image15.png"/>
+            <wp:docPr id="2" name="image9.png"/>
             <a:graphic>
               <a:graphicData uri="http://schemas.openxmlformats.org/drawingml/2006/picture">
                 <pic:pic>
                   <pic:nvPicPr>
-                    <pic:cNvPr id="0" name="image15.png"/>
+                    <pic:cNvPr id="0" name="image9.png"/>
                     <pic:cNvPicPr preferRelativeResize="0"/>
                   </pic:nvPicPr>
                   <pic:blipFill>
@@ -1408,12 +1408,12 @@
           <wp:inline distB="114300" distT="114300" distL="114300" distR="114300">
             <wp:extent cx="5943600" cy="1435100"/>
             <wp:effectExtent b="0" l="0" r="0" t="0"/>
-            <wp:docPr id="6" name="image2.png"/>
+            <wp:docPr id="7" name="image4.png"/>
             <a:graphic>
               <a:graphicData uri="http://schemas.openxmlformats.org/drawingml/2006/picture">
                 <pic:pic>
                   <pic:nvPicPr>
-                    <pic:cNvPr id="0" name="image2.png"/>
+                    <pic:cNvPr id="0" name="image4.png"/>
                     <pic:cNvPicPr preferRelativeResize="0"/>
                   </pic:nvPicPr>
                   <pic:blipFill>
@@ -1461,12 +1461,12 @@
           <wp:inline distB="114300" distT="114300" distL="114300" distR="114300">
             <wp:extent cx="5943600" cy="1854200"/>
             <wp:effectExtent b="0" l="0" r="0" t="0"/>
-            <wp:docPr id="19" name="image14.png"/>
+            <wp:docPr id="21" name="image16.png"/>
             <a:graphic>
               <a:graphicData uri="http://schemas.openxmlformats.org/drawingml/2006/picture">
                 <pic:pic>
                   <pic:nvPicPr>
-                    <pic:cNvPr id="0" name="image14.png"/>
+                    <pic:cNvPr id="0" name="image16.png"/>
                     <pic:cNvPicPr preferRelativeResize="0"/>
                   </pic:nvPicPr>
                   <pic:blipFill>
@@ -1514,12 +1514,12 @@
           <wp:inline distB="114300" distT="114300" distL="114300" distR="114300">
             <wp:extent cx="5943600" cy="635000"/>
             <wp:effectExtent b="0" l="0" r="0" t="0"/>
-            <wp:docPr id="7" name="image8.png"/>
+            <wp:docPr id="8" name="image1.png"/>
             <a:graphic>
               <a:graphicData uri="http://schemas.openxmlformats.org/drawingml/2006/picture">
                 <pic:pic>
                   <pic:nvPicPr>
-                    <pic:cNvPr id="0" name="image8.png"/>
+                    <pic:cNvPr id="0" name="image1.png"/>
                     <pic:cNvPicPr preferRelativeResize="0"/>
                   </pic:nvPicPr>
                   <pic:blipFill>
@@ -1567,12 +1567,12 @@
           <wp:inline distB="114300" distT="114300" distL="114300" distR="114300">
             <wp:extent cx="3381375" cy="1657350"/>
             <wp:effectExtent b="0" l="0" r="0" t="0"/>
-            <wp:docPr id="3" name="image6.png"/>
+            <wp:docPr id="5" name="image3.png"/>
             <a:graphic>
               <a:graphicData uri="http://schemas.openxmlformats.org/drawingml/2006/picture">
                 <pic:pic>
                   <pic:nvPicPr>
-                    <pic:cNvPr id="0" name="image6.png"/>
+                    <pic:cNvPr id="0" name="image3.png"/>
                     <pic:cNvPicPr preferRelativeResize="0"/>
                   </pic:nvPicPr>
                   <pic:blipFill>
@@ -1620,12 +1620,12 @@
           <wp:inline distB="114300" distT="114300" distL="114300" distR="114300">
             <wp:extent cx="6367463" cy="1800225"/>
             <wp:effectExtent b="0" l="0" r="0" t="0"/>
-            <wp:docPr id="11" name="image7.png"/>
+            <wp:docPr id="12" name="image15.png"/>
             <a:graphic>
               <a:graphicData uri="http://schemas.openxmlformats.org/drawingml/2006/picture">
                 <pic:pic>
                   <pic:nvPicPr>
-                    <pic:cNvPr id="0" name="image7.png"/>
+                    <pic:cNvPr id="0" name="image15.png"/>
                     <pic:cNvPicPr preferRelativeResize="0"/>
                   </pic:nvPicPr>
                   <pic:blipFill>
@@ -1658,6 +1658,89 @@
     <w:p>
       <w:pPr>
         <w:spacing w:after="240" w:before="240" w:lineRule="auto"/>
+        <w:ind w:left="0" w:firstLine="0"/>
+        <w:rPr>
+          <w:rFonts w:ascii="Roboto Mono" w:cs="Roboto Mono" w:eastAsia="Roboto Mono" w:hAnsi="Roboto Mono"/>
+          <w:color w:val="188038"/>
+        </w:rPr>
+      </w:pPr>
+      <w:r>
+        <w:rPr>
+          <w:rtl w:val="0"/>
+        </w:rPr>
+      </w:r>
+    </w:p>
+    <w:p>
+      <w:pPr>
+        <w:spacing w:after="240" w:before="240" w:lineRule="auto"/>
+        <w:ind w:left="0" w:firstLine="0"/>
+        <w:rPr>
+          <w:rFonts w:ascii="Roboto Mono" w:cs="Roboto Mono" w:eastAsia="Roboto Mono" w:hAnsi="Roboto Mono"/>
+          <w:color w:val="188038"/>
+        </w:rPr>
+      </w:pPr>
+      <w:r>
+        <w:rPr>
+          <w:rtl w:val="0"/>
+        </w:rPr>
+      </w:r>
+    </w:p>
+    <w:p>
+      <w:pPr>
+        <w:spacing w:after="240" w:before="240" w:lineRule="auto"/>
+        <w:ind w:left="0" w:firstLine="0"/>
+        <w:rPr>
+          <w:rFonts w:ascii="Roboto Mono" w:cs="Roboto Mono" w:eastAsia="Roboto Mono" w:hAnsi="Roboto Mono"/>
+          <w:color w:val="188038"/>
+        </w:rPr>
+      </w:pPr>
+      <w:r>
+        <w:rPr>
+          <w:rtl w:val="0"/>
+        </w:rPr>
+      </w:r>
+    </w:p>
+    <w:p>
+      <w:pPr>
+        <w:spacing w:after="240" w:before="240" w:lineRule="auto"/>
+        <w:ind w:left="0" w:firstLine="0"/>
+        <w:rPr>
+          <w:rFonts w:ascii="Roboto Mono" w:cs="Roboto Mono" w:eastAsia="Roboto Mono" w:hAnsi="Roboto Mono"/>
+          <w:color w:val="188038"/>
+        </w:rPr>
+      </w:pPr>
+      <w:r>
+        <w:rPr>
+          <w:rtl w:val="0"/>
+        </w:rPr>
+      </w:r>
+    </w:p>
+    <w:p>
+      <w:pPr>
+        <w:spacing w:after="240" w:before="240" w:lineRule="auto"/>
+        <w:ind w:left="0" w:firstLine="0"/>
+        <w:rPr>
+          <w:rFonts w:ascii="Roboto Mono" w:cs="Roboto Mono" w:eastAsia="Roboto Mono" w:hAnsi="Roboto Mono"/>
+          <w:b w:val="1"/>
+          <w:color w:val="188038"/>
+          <w:shd w:fill="ffd966" w:val="clear"/>
+        </w:rPr>
+      </w:pPr>
+      <w:r>
+        <w:rPr>
+          <w:rFonts w:ascii="Roboto Mono" w:cs="Roboto Mono" w:eastAsia="Roboto Mono" w:hAnsi="Roboto Mono"/>
+          <w:b w:val="1"/>
+          <w:color w:val="188038"/>
+          <w:shd w:fill="ffd966" w:val="clear"/>
+          <w:rtl w:val="0"/>
+        </w:rPr>
+        <w:t xml:space="preserve">6. Enabling NodePort service and using cluster IP without using port forwarding</w:t>
+      </w:r>
+    </w:p>
+    <w:p>
+      <w:pPr>
+        <w:spacing w:after="240" w:before="240" w:lineRule="auto"/>
+        <w:ind w:left="0" w:firstLine="0"/>
         <w:rPr>
           <w:rFonts w:ascii="Roboto Mono" w:cs="Roboto Mono" w:eastAsia="Roboto Mono" w:hAnsi="Roboto Mono"/>
           <w:color w:val="188038"/>
@@ -1670,18 +1753,18 @@
         </w:rPr>
         <w:drawing>
           <wp:inline distB="114300" distT="114300" distL="114300" distR="114300">
-            <wp:extent cx="3438525" cy="1838325"/>
+            <wp:extent cx="5943600" cy="2171700"/>
             <wp:effectExtent b="0" l="0" r="0" t="0"/>
-            <wp:docPr id="5" name="image1.png"/>
+            <wp:docPr id="3" name="image21.png"/>
             <a:graphic>
               <a:graphicData uri="http://schemas.openxmlformats.org/drawingml/2006/picture">
                 <pic:pic>
                   <pic:nvPicPr>
-                    <pic:cNvPr id="0" name="image1.png"/>
+                    <pic:cNvPr id="0" name="image21.png"/>
                     <pic:cNvPicPr preferRelativeResize="0"/>
                   </pic:nvPicPr>
                   <pic:blipFill>
-                    <a:blip r:embed="rId11"/>
+                    <a:blip r:embed="rId24"/>
                     <a:srcRect b="0" l="0" r="0" t="0"/>
                     <a:stretch>
                       <a:fillRect/>
@@ -1690,7 +1773,112 @@
                   <pic:spPr>
                     <a:xfrm>
                       <a:off x="0" y="0"/>
-                      <a:ext cx="3438525" cy="1838325"/>
+                      <a:ext cx="5943600" cy="2171700"/>
+                    </a:xfrm>
+                    <a:prstGeom prst="rect"/>
+                    <a:ln/>
+                  </pic:spPr>
+                </pic:pic>
+              </a:graphicData>
+            </a:graphic>
+          </wp:inline>
+        </w:drawing>
+      </w:r>
+      <w:r>
+        <w:rPr>
+          <w:rtl w:val="0"/>
+        </w:rPr>
+      </w:r>
+    </w:p>
+    <w:p>
+      <w:pPr>
+        <w:spacing w:after="240" w:before="240" w:lineRule="auto"/>
+        <w:ind w:left="0" w:firstLine="0"/>
+        <w:rPr>
+          <w:rFonts w:ascii="Roboto Mono" w:cs="Roboto Mono" w:eastAsia="Roboto Mono" w:hAnsi="Roboto Mono"/>
+          <w:color w:val="188038"/>
+        </w:rPr>
+      </w:pPr>
+      <w:r>
+        <w:rPr>
+          <w:rtl w:val="0"/>
+        </w:rPr>
+      </w:r>
+    </w:p>
+    <w:p>
+      <w:pPr>
+        <w:spacing w:after="240" w:before="240" w:lineRule="auto"/>
+        <w:rPr>
+          <w:rFonts w:ascii="Roboto Mono" w:cs="Roboto Mono" w:eastAsia="Roboto Mono" w:hAnsi="Roboto Mono"/>
+          <w:color w:val="188038"/>
+        </w:rPr>
+      </w:pPr>
+      <w:r>
+        <w:rPr>
+          <w:rFonts w:ascii="Roboto Mono" w:cs="Roboto Mono" w:eastAsia="Roboto Mono" w:hAnsi="Roboto Mono"/>
+          <w:color w:val="188038"/>
+        </w:rPr>
+        <w:drawing>
+          <wp:inline distB="114300" distT="114300" distL="114300" distR="114300">
+            <wp:extent cx="4543425" cy="1838325"/>
+            <wp:effectExtent b="0" l="0" r="0" t="0"/>
+            <wp:docPr id="16" name="image20.png"/>
+            <a:graphic>
+              <a:graphicData uri="http://schemas.openxmlformats.org/drawingml/2006/picture">
+                <pic:pic>
+                  <pic:nvPicPr>
+                    <pic:cNvPr id="0" name="image20.png"/>
+                    <pic:cNvPicPr preferRelativeResize="0"/>
+                  </pic:nvPicPr>
+                  <pic:blipFill>
+                    <a:blip r:embed="rId25"/>
+                    <a:srcRect b="0" l="0" r="0" t="0"/>
+                    <a:stretch>
+                      <a:fillRect/>
+                    </a:stretch>
+                  </pic:blipFill>
+                  <pic:spPr>
+                    <a:xfrm>
+                      <a:off x="0" y="0"/>
+                      <a:ext cx="4543425" cy="1838325"/>
+                    </a:xfrm>
+                    <a:prstGeom prst="rect"/>
+                    <a:ln/>
+                  </pic:spPr>
+                </pic:pic>
+              </a:graphicData>
+            </a:graphic>
+          </wp:inline>
+        </w:drawing>
+      </w:r>
+      <w:r>
+        <w:rPr>
+          <w:rFonts w:ascii="Roboto Mono" w:cs="Roboto Mono" w:eastAsia="Roboto Mono" w:hAnsi="Roboto Mono"/>
+          <w:color w:val="188038"/>
+        </w:rPr>
+        <w:drawing>
+          <wp:inline distB="114300" distT="114300" distL="114300" distR="114300">
+            <wp:extent cx="4400550" cy="1495425"/>
+            <wp:effectExtent b="0" l="0" r="0" t="0"/>
+            <wp:docPr id="1" name="image19.png"/>
+            <a:graphic>
+              <a:graphicData uri="http://schemas.openxmlformats.org/drawingml/2006/picture">
+                <pic:pic>
+                  <pic:nvPicPr>
+                    <pic:cNvPr id="0" name="image19.png"/>
+                    <pic:cNvPicPr preferRelativeResize="0"/>
+                  </pic:nvPicPr>
+                  <pic:blipFill>
+                    <a:blip r:embed="rId26"/>
+                    <a:srcRect b="0" l="0" r="0" t="0"/>
+                    <a:stretch>
+                      <a:fillRect/>
+                    </a:stretch>
+                  </pic:blipFill>
+                  <pic:spPr>
+                    <a:xfrm>
+                      <a:off x="0" y="0"/>
+                      <a:ext cx="4400550" cy="1495425"/>
                     </a:xfrm>
                     <a:prstGeom prst="rect"/>
                     <a:ln/>

</xml_diff>